<commit_message>
configured chromedriver for vm
</commit_message>
<xml_diff>
--- a/static_cdn/media_root/lagebericht.docx
+++ b/static_cdn/media_root/lagebericht.docx
@@ -103,7 +103,7 @@
           </w:tcPr>
           <w:p>
             <w:r>
-              <w:t>157'897'763</w:t>
+              <w:t>157'973'438</w:t>
             </w:r>
           </w:p>
         </w:tc>
@@ -113,7 +113,7 @@
           </w:tcPr>
           <w:p>
             <w:r>
-              <w:t>0</w:t>
+              <w:t>75'675</w:t>
             </w:r>
           </w:p>
         </w:tc>
@@ -123,7 +123,7 @@
           </w:tcPr>
           <w:p>
             <w:r>
-              <w:t>3'287'082</w:t>
+              <w:t>3'288'455</w:t>
             </w:r>
           </w:p>
         </w:tc>
@@ -133,7 +133,7 @@
           </w:tcPr>
           <w:p>
             <w:r>
-              <w:t>0</w:t>
+              <w:t>1'373</w:t>
             </w:r>
           </w:p>
         </w:tc>
@@ -165,7 +165,7 @@
           </w:tcPr>
           <w:p>
             <w:r>
-              <w:t>33'479'348</w:t>
+              <w:t>33'515'308</w:t>
             </w:r>
           </w:p>
         </w:tc>
@@ -175,7 +175,7 @@
           </w:tcPr>
           <w:p>
             <w:r>
-              <w:t>0</w:t>
+              <w:t>35'960</w:t>
             </w:r>
           </w:p>
         </w:tc>
@@ -185,7 +185,7 @@
           </w:tcPr>
           <w:p>
             <w:r>
-              <w:t>595'845</w:t>
+              <w:t>596'179</w:t>
             </w:r>
           </w:p>
         </w:tc>
@@ -195,7 +195,7 @@
           </w:tcPr>
           <w:p>
             <w:r>
-              <w:t>0</w:t>
+              <w:t>334</w:t>
             </w:r>
           </w:p>
         </w:tc>
@@ -227,7 +227,7 @@
           </w:tcPr>
           <w:p>
             <w:r>
-              <w:t>51'847'053</w:t>
+              <w:t>51'889'020</w:t>
             </w:r>
           </w:p>
         </w:tc>
@@ -237,7 +237,7 @@
           </w:tcPr>
           <w:p>
             <w:r>
-              <w:t>0</w:t>
+              <w:t>41'967</w:t>
             </w:r>
           </w:p>
         </w:tc>
@@ -247,7 +247,7 @@
           </w:tcPr>
           <w:p>
             <w:r>
-              <w:t>1'096'655</w:t>
+              <w:t>1'097'713</w:t>
             </w:r>
           </w:p>
         </w:tc>
@@ -257,7 +257,7 @@
           </w:tcPr>
           <w:p>
             <w:r>
-              <w:t>0</w:t>
+              <w:t>1'058</w:t>
             </w:r>
           </w:p>
         </w:tc>
@@ -351,7 +351,7 @@
           </w:tcPr>
           <w:p>
             <w:r>
-              <w:t>5'777'087</w:t>
+              <w:t>5'780'379</w:t>
             </w:r>
           </w:p>
         </w:tc>
@@ -361,7 +361,7 @@
           </w:tcPr>
           <w:p>
             <w:r>
-              <w:t>0</w:t>
+              <w:t>3'292</w:t>
             </w:r>
           </w:p>
         </w:tc>
@@ -371,7 +371,7 @@
           </w:tcPr>
           <w:p>
             <w:r>
-              <w:t>106'392</w:t>
+              <w:t>106'684</w:t>
             </w:r>
           </w:p>
         </w:tc>
@@ -381,7 +381,7 @@
           </w:tcPr>
           <w:p>
             <w:r>
-              <w:t>0</w:t>
+              <w:t>292</w:t>
             </w:r>
           </w:p>
         </w:tc>
@@ -413,7 +413,7 @@
           </w:tcPr>
           <w:p>
             <w:r>
-              <w:t>3'531'581</w:t>
+              <w:t>3'535'354</w:t>
             </w:r>
           </w:p>
         </w:tc>
@@ -423,7 +423,7 @@
           </w:tcPr>
           <w:p>
             <w:r>
-              <w:t>0</w:t>
+              <w:t>3'773</w:t>
             </w:r>
           </w:p>
         </w:tc>
@@ -433,7 +433,7 @@
           </w:tcPr>
           <w:p>
             <w:r>
-              <w:t>85'413</w:t>
+              <w:t>85'481</w:t>
             </w:r>
           </w:p>
         </w:tc>
@@ -443,7 +443,7 @@
           </w:tcPr>
           <w:p>
             <w:r>
-              <w:t>0</w:t>
+              <w:t>68</w:t>
             </w:r>
           </w:p>
         </w:tc>
@@ -557,7 +557,7 @@
           </w:tcPr>
           <w:p>
             <w:r>
-              <w:t>10'710</w:t>
+              <w:t>10'715</w:t>
             </w:r>
           </w:p>
         </w:tc>
@@ -567,7 +567,7 @@
           </w:tcPr>
           <w:p>
             <w:r>
-              <w:t>0</w:t>
+              <w:t>5</w:t>
             </w:r>
           </w:p>
         </w:tc>

</xml_diff>